<commit_message>
Updates project's description with Interfaces
</commit_message>
<xml_diff>
--- a/Document/ProjectDescription.docx
+++ b/Document/ProjectDescription.docx
@@ -207,7 +207,7 @@
                     </pic:cNvPicPr>
                   </pic:nvPicPr>
                   <pic:blipFill>
-                    <a:blip r:embed="rId5">
+                    <a:blip r:embed="rId6">
                       <a:extLst>
                         <a:ext uri="{28A0092B-C50C-407E-A947-70E740481C1C}">
                           <a14:useLocalDpi xmlns:a14="http://schemas.microsoft.com/office/drawing/2010/main" val="0"/>
@@ -5019,7 +5019,7 @@
                     </pic:cNvPicPr>
                   </pic:nvPicPr>
                   <pic:blipFill>
-                    <a:blip r:embed="rId6">
+                    <a:blip r:embed="rId7">
                       <a:extLst>
                         <a:ext uri="{28A0092B-C50C-407E-A947-70E740481C1C}">
                           <a14:useLocalDpi xmlns:a14="http://schemas.microsoft.com/office/drawing/2010/main" val="0"/>
@@ -5400,10 +5400,10 @@
           <w:szCs w:val="24"/>
         </w:rPr>
         <w:drawing>
-          <wp:inline distT="0" distB="0" distL="0" distR="0" wp14:anchorId="53400889" wp14:editId="5A944C28">
-            <wp:extent cx="5943600" cy="4745255"/>
+          <wp:inline distT="0" distB="0" distL="0" distR="0" wp14:anchorId="61AB5DC0" wp14:editId="5E759869">
+            <wp:extent cx="5943600" cy="4457700"/>
             <wp:effectExtent l="0" t="0" r="0" b="0"/>
-            <wp:docPr id="6" name="Picture 6"/>
+            <wp:docPr id="19" name="Picture 19"/>
             <wp:cNvGraphicFramePr>
               <a:graphicFrameLocks xmlns:a="http://schemas.openxmlformats.org/drawingml/2006/main" noChangeAspect="1"/>
             </wp:cNvGraphicFramePr>
@@ -5411,36 +5411,29 @@
               <a:graphicData uri="http://schemas.openxmlformats.org/drawingml/2006/picture">
                 <pic:pic xmlns:pic="http://schemas.openxmlformats.org/drawingml/2006/picture">
                   <pic:nvPicPr>
-                    <pic:cNvPr id="0" name="Picture 6"/>
-                    <pic:cNvPicPr>
-                      <a:picLocks noChangeAspect="1" noChangeArrowheads="1"/>
-                    </pic:cNvPicPr>
+                    <pic:cNvPr id="19" name="14817349414_10c38f1fdc_o.png"/>
+                    <pic:cNvPicPr/>
                   </pic:nvPicPr>
                   <pic:blipFill>
-                    <a:blip r:embed="rId7">
+                    <a:blip r:embed="rId8" cstate="print">
                       <a:extLst>
                         <a:ext uri="{28A0092B-C50C-407E-A947-70E740481C1C}">
                           <a14:useLocalDpi xmlns:a14="http://schemas.microsoft.com/office/drawing/2010/main" val="0"/>
                         </a:ext>
                       </a:extLst>
                     </a:blip>
-                    <a:srcRect/>
                     <a:stretch>
                       <a:fillRect/>
                     </a:stretch>
                   </pic:blipFill>
-                  <pic:spPr bwMode="auto">
+                  <pic:spPr>
                     <a:xfrm>
                       <a:off x="0" y="0"/>
-                      <a:ext cx="5946187" cy="4747320"/>
+                      <a:ext cx="5943600" cy="4457700"/>
                     </a:xfrm>
                     <a:prstGeom prst="rect">
                       <a:avLst/>
                     </a:prstGeom>
-                    <a:noFill/>
-                    <a:ln>
-                      <a:noFill/>
-                    </a:ln>
                   </pic:spPr>
                 </pic:pic>
               </a:graphicData>
@@ -6490,7 +6483,7 @@
                     </pic:cNvPicPr>
                   </pic:nvPicPr>
                   <pic:blipFill>
-                    <a:blip r:embed="rId8">
+                    <a:blip r:embed="rId9">
                       <a:extLst>
                         <a:ext uri="{28A0092B-C50C-407E-A947-70E740481C1C}">
                           <a14:useLocalDpi xmlns:a14="http://schemas.microsoft.com/office/drawing/2010/main" val="0"/>
@@ -7254,7 +7247,7 @@
                     </pic:cNvPicPr>
                   </pic:nvPicPr>
                   <pic:blipFill>
-                    <a:blip r:embed="rId9">
+                    <a:blip r:embed="rId10">
                       <a:extLst>
                         <a:ext uri="{28A0092B-C50C-407E-A947-70E740481C1C}">
                           <a14:useLocalDpi xmlns:a14="http://schemas.microsoft.com/office/drawing/2010/main" val="0"/>
@@ -7380,7 +7373,7 @@
                     </pic:cNvPicPr>
                   </pic:nvPicPr>
                   <pic:blipFill>
-                    <a:blip r:embed="rId10">
+                    <a:blip r:embed="rId11">
                       <a:extLst>
                         <a:ext uri="{28A0092B-C50C-407E-A947-70E740481C1C}">
                           <a14:useLocalDpi xmlns:a14="http://schemas.microsoft.com/office/drawing/2010/main" val="0"/>
@@ -7411,8 +7404,6 @@
           </wp:inline>
         </w:drawing>
       </w:r>
-      <w:bookmarkStart w:id="0" w:name="_GoBack"/>
-      <w:bookmarkEnd w:id="0"/>
     </w:p>
     <w:p>
       <w:pPr>
@@ -7734,9 +7725,177 @@
           <w:noProof/>
           <w:sz w:val="24"/>
           <w:szCs w:val="24"/>
-          <w:lang w:val="vi-VN"/>
-        </w:rPr>
-      </w:pPr>
+        </w:rPr>
+      </w:pPr>
+      <w:r>
+        <w:rPr>
+          <w:rFonts w:ascii="Times New Roman" w:hAnsi="Times New Roman" w:cs="Times New Roman"/>
+          <w:noProof/>
+          <w:sz w:val="24"/>
+          <w:szCs w:val="24"/>
+        </w:rPr>
+        <w:t>Ví dụ : Ta có 2 mẫu vật phẩm sau để sử dụng</w:t>
+      </w:r>
+    </w:p>
+    <w:p>
+      <w:pPr>
+        <w:jc w:val="both"/>
+        <w:rPr>
+          <w:rFonts w:ascii="Times New Roman" w:hAnsi="Times New Roman" w:cs="Times New Roman"/>
+          <w:noProof/>
+          <w:sz w:val="24"/>
+          <w:szCs w:val="24"/>
+        </w:rPr>
+      </w:pPr>
+      <w:r>
+        <w:rPr>
+          <w:rFonts w:ascii="Times New Roman" w:hAnsi="Times New Roman" w:cs="Times New Roman"/>
+          <w:noProof/>
+          <w:sz w:val="24"/>
+          <w:szCs w:val="24"/>
+        </w:rPr>
+        <w:t>+ Hình thứ 1 (bên trái) có điểm vẽ hình hộp và nét vẽ thẳng</w:t>
+      </w:r>
+      <w:r>
+        <w:rPr>
+          <w:rFonts w:ascii="Times New Roman" w:hAnsi="Times New Roman" w:cs="Times New Roman"/>
+          <w:noProof/>
+          <w:sz w:val="24"/>
+          <w:szCs w:val="24"/>
+        </w:rPr>
+        <w:t xml:space="preserve"> tấp</w:t>
+      </w:r>
+    </w:p>
+    <w:p>
+      <w:pPr>
+        <w:jc w:val="both"/>
+        <w:rPr>
+          <w:rFonts w:ascii="Times New Roman" w:hAnsi="Times New Roman" w:cs="Times New Roman"/>
+          <w:noProof/>
+          <w:sz w:val="24"/>
+          <w:szCs w:val="24"/>
+        </w:rPr>
+      </w:pPr>
+      <w:r>
+        <w:rPr>
+          <w:rFonts w:ascii="Times New Roman" w:hAnsi="Times New Roman" w:cs="Times New Roman"/>
+          <w:noProof/>
+          <w:sz w:val="24"/>
+          <w:szCs w:val="24"/>
+        </w:rPr>
+        <w:t>+ Hình thứ 2 (bên phải) có điểm vẽ hình cầu và nét vẽ uốn lượn</w:t>
+      </w:r>
+    </w:p>
+    <w:p>
+      <w:pPr>
+        <w:jc w:val="both"/>
+        <w:rPr>
+          <w:rFonts w:ascii="Times New Roman" w:hAnsi="Times New Roman" w:cs="Times New Roman"/>
+          <w:noProof/>
+          <w:sz w:val="24"/>
+          <w:szCs w:val="24"/>
+          <w:lang w:val="vi-VN"/>
+        </w:rPr>
+      </w:pPr>
+      <w:r>
+        <w:rPr>
+          <w:rFonts w:ascii="Times New Roman" w:hAnsi="Times New Roman" w:cs="Times New Roman"/>
+          <w:noProof/>
+          <w:sz w:val="24"/>
+          <w:szCs w:val="24"/>
+        </w:rPr>
+        <w:lastRenderedPageBreak/>
+        <w:drawing>
+          <wp:inline distT="0" distB="0" distL="0" distR="0" wp14:anchorId="09F10B7C" wp14:editId="5FB774AC">
+            <wp:extent cx="1755648" cy="3121152"/>
+            <wp:effectExtent l="0" t="0" r="0" b="3175"/>
+            <wp:docPr id="12" name="Picture 12"/>
+            <wp:cNvGraphicFramePr>
+              <a:graphicFrameLocks xmlns:a="http://schemas.openxmlformats.org/drawingml/2006/main" noChangeAspect="1"/>
+            </wp:cNvGraphicFramePr>
+            <a:graphic xmlns:a="http://schemas.openxmlformats.org/drawingml/2006/main">
+              <a:graphicData uri="http://schemas.openxmlformats.org/drawingml/2006/picture">
+                <pic:pic xmlns:pic="http://schemas.openxmlformats.org/drawingml/2006/picture">
+                  <pic:nvPicPr>
+                    <pic:cNvPr id="12" name="5_game-play_1_-_pattern_sample_1024.jpg"/>
+                    <pic:cNvPicPr/>
+                  </pic:nvPicPr>
+                  <pic:blipFill>
+                    <a:blip r:embed="rId12" cstate="print">
+                      <a:extLst>
+                        <a:ext uri="{28A0092B-C50C-407E-A947-70E740481C1C}">
+                          <a14:useLocalDpi xmlns:a14="http://schemas.microsoft.com/office/drawing/2010/main" val="0"/>
+                        </a:ext>
+                      </a:extLst>
+                    </a:blip>
+                    <a:stretch>
+                      <a:fillRect/>
+                    </a:stretch>
+                  </pic:blipFill>
+                  <pic:spPr>
+                    <a:xfrm>
+                      <a:off x="0" y="0"/>
+                      <a:ext cx="1755648" cy="3121152"/>
+                    </a:xfrm>
+                    <a:prstGeom prst="rect">
+                      <a:avLst/>
+                    </a:prstGeom>
+                  </pic:spPr>
+                </pic:pic>
+              </a:graphicData>
+            </a:graphic>
+          </wp:inline>
+        </w:drawing>
+      </w:r>
+      <w:r>
+        <w:rPr>
+          <w:rFonts w:ascii="Times New Roman" w:hAnsi="Times New Roman" w:cs="Times New Roman"/>
+          <w:noProof/>
+          <w:sz w:val="24"/>
+          <w:szCs w:val="24"/>
+        </w:rPr>
+        <w:drawing>
+          <wp:inline distT="0" distB="0" distL="0" distR="0" wp14:anchorId="307C98A0" wp14:editId="63FE895C">
+            <wp:extent cx="1755648" cy="3121152"/>
+            <wp:effectExtent l="0" t="0" r="0" b="3175"/>
+            <wp:docPr id="14" name="Picture 14"/>
+            <wp:cNvGraphicFramePr>
+              <a:graphicFrameLocks xmlns:a="http://schemas.openxmlformats.org/drawingml/2006/main" noChangeAspect="1"/>
+            </wp:cNvGraphicFramePr>
+            <a:graphic xmlns:a="http://schemas.openxmlformats.org/drawingml/2006/main">
+              <a:graphicData uri="http://schemas.openxmlformats.org/drawingml/2006/picture">
+                <pic:pic xmlns:pic="http://schemas.openxmlformats.org/drawingml/2006/picture">
+                  <pic:nvPicPr>
+                    <pic:cNvPr id="14" name="5_game-play_2_1024.jpg"/>
+                    <pic:cNvPicPr/>
+                  </pic:nvPicPr>
+                  <pic:blipFill>
+                    <a:blip r:embed="rId13" cstate="print">
+                      <a:extLst>
+                        <a:ext uri="{28A0092B-C50C-407E-A947-70E740481C1C}">
+                          <a14:useLocalDpi xmlns:a14="http://schemas.microsoft.com/office/drawing/2010/main" val="0"/>
+                        </a:ext>
+                      </a:extLst>
+                    </a:blip>
+                    <a:stretch>
+                      <a:fillRect/>
+                    </a:stretch>
+                  </pic:blipFill>
+                  <pic:spPr>
+                    <a:xfrm>
+                      <a:off x="0" y="0"/>
+                      <a:ext cx="1755648" cy="3121152"/>
+                    </a:xfrm>
+                    <a:prstGeom prst="rect">
+                      <a:avLst/>
+                    </a:prstGeom>
+                  </pic:spPr>
+                </pic:pic>
+              </a:graphicData>
+            </a:graphic>
+          </wp:inline>
+        </w:drawing>
+      </w:r>
     </w:p>
     <w:p>
       <w:pPr>
@@ -7954,7 +8113,6 @@
           <w:szCs w:val="24"/>
           <w:lang w:val="vi-VN"/>
         </w:rPr>
-        <w:lastRenderedPageBreak/>
         <w:t>Shop</w:t>
       </w:r>
     </w:p>
@@ -8049,6 +8207,17 @@
         </w:rPr>
         <w:t>Ghi chú : 2 danh sách trên khác nhau hoàn toàn</w:t>
       </w:r>
+    </w:p>
+    <w:p>
+      <w:pPr>
+        <w:jc w:val="both"/>
+        <w:rPr>
+          <w:rFonts w:ascii="Times New Roman" w:hAnsi="Times New Roman" w:cs="Times New Roman"/>
+          <w:noProof/>
+          <w:sz w:val="24"/>
+          <w:szCs w:val="24"/>
+        </w:rPr>
+      </w:pPr>
     </w:p>
     <w:p>
       <w:pPr>
@@ -8103,6 +8272,26 @@
           <w:szCs w:val="24"/>
         </w:rPr>
       </w:pPr>
+      <w:r>
+        <w:rPr>
+          <w:rFonts w:ascii="Times New Roman" w:hAnsi="Times New Roman" w:cs="Times New Roman"/>
+          <w:noProof/>
+          <w:sz w:val="24"/>
+          <w:szCs w:val="24"/>
+        </w:rPr>
+        <w:t>Là điểm để vẽ trên màn hình</w:t>
+      </w:r>
+    </w:p>
+    <w:p>
+      <w:pPr>
+        <w:jc w:val="both"/>
+        <w:rPr>
+          <w:rFonts w:ascii="Times New Roman" w:hAnsi="Times New Roman" w:cs="Times New Roman"/>
+          <w:noProof/>
+          <w:sz w:val="24"/>
+          <w:szCs w:val="24"/>
+        </w:rPr>
+      </w:pPr>
     </w:p>
     <w:p>
       <w:pPr>
@@ -8234,17 +8423,6 @@
     </w:p>
     <w:p>
       <w:pPr>
-        <w:jc w:val="both"/>
-        <w:rPr>
-          <w:rFonts w:ascii="Times New Roman" w:hAnsi="Times New Roman" w:cs="Times New Roman"/>
-          <w:noProof/>
-          <w:sz w:val="24"/>
-          <w:szCs w:val="24"/>
-        </w:rPr>
-      </w:pPr>
-    </w:p>
-    <w:p>
-      <w:pPr>
         <w:pStyle w:val="ListParagraph"/>
         <w:numPr>
           <w:ilvl w:val="1"/>
@@ -8265,6 +8443,7 @@
           <w:sz w:val="24"/>
           <w:szCs w:val="24"/>
         </w:rPr>
+        <w:lastRenderedPageBreak/>
         <w:t>Hình mẫu (Pattern)</w:t>
       </w:r>
     </w:p>
@@ -8359,25 +8538,561 @@
         </w:rPr>
         <w:t>Database</w:t>
       </w:r>
-    </w:p>
-    <w:p>
-      <w:pPr>
-        <w:jc w:val="both"/>
-        <w:rPr>
-          <w:rFonts w:ascii="Times New Roman" w:hAnsi="Times New Roman" w:cs="Times New Roman"/>
-          <w:noProof/>
-          <w:sz w:val="24"/>
-          <w:szCs w:val="24"/>
-        </w:rPr>
-      </w:pPr>
-      <w:r>
-        <w:rPr>
-          <w:rFonts w:ascii="Times New Roman" w:hAnsi="Times New Roman" w:cs="Times New Roman"/>
-          <w:noProof/>
-          <w:sz w:val="24"/>
-          <w:szCs w:val="24"/>
-        </w:rPr>
-        <w:t>Thiết kế sau</w:t>
+      <w:bookmarkStart w:id="0" w:name="_GoBack"/>
+      <w:bookmarkEnd w:id="0"/>
+    </w:p>
+    <w:p>
+      <w:pPr>
+        <w:jc w:val="both"/>
+        <w:rPr>
+          <w:rFonts w:ascii="Times New Roman" w:hAnsi="Times New Roman" w:cs="Times New Roman"/>
+          <w:noProof/>
+          <w:sz w:val="24"/>
+          <w:szCs w:val="24"/>
+        </w:rPr>
+      </w:pPr>
+    </w:p>
+    <w:p>
+      <w:pPr>
+        <w:pStyle w:val="ListParagraph"/>
+        <w:numPr>
+          <w:ilvl w:val="0"/>
+          <w:numId w:val="1"/>
+        </w:numPr>
+        <w:jc w:val="both"/>
+        <w:rPr>
+          <w:rFonts w:ascii="Times New Roman" w:hAnsi="Times New Roman" w:cs="Times New Roman"/>
+          <w:noProof/>
+          <w:sz w:val="24"/>
+          <w:szCs w:val="24"/>
+        </w:rPr>
+      </w:pPr>
+      <w:r>
+        <w:rPr>
+          <w:rFonts w:ascii="Times New Roman" w:hAnsi="Times New Roman" w:cs="Times New Roman"/>
+          <w:noProof/>
+          <w:sz w:val="24"/>
+          <w:szCs w:val="24"/>
+        </w:rPr>
+        <w:t>Interface</w:t>
+      </w:r>
+    </w:p>
+    <w:p>
+      <w:pPr>
+        <w:pStyle w:val="ListParagraph"/>
+        <w:numPr>
+          <w:ilvl w:val="1"/>
+          <w:numId w:val="1"/>
+        </w:numPr>
+        <w:jc w:val="both"/>
+        <w:rPr>
+          <w:rFonts w:ascii="Times New Roman" w:hAnsi="Times New Roman" w:cs="Times New Roman"/>
+          <w:noProof/>
+          <w:sz w:val="24"/>
+          <w:szCs w:val="24"/>
+        </w:rPr>
+      </w:pPr>
+      <w:r>
+        <w:rPr>
+          <w:rFonts w:ascii="Times New Roman" w:hAnsi="Times New Roman" w:cs="Times New Roman"/>
+          <w:noProof/>
+          <w:sz w:val="24"/>
+          <w:szCs w:val="24"/>
+        </w:rPr>
+        <w:t>G</w:t>
+      </w:r>
+      <w:r>
+        <w:rPr>
+          <w:rFonts w:ascii="Times New Roman" w:hAnsi="Times New Roman" w:cs="Times New Roman"/>
+          <w:noProof/>
+          <w:sz w:val="24"/>
+          <w:szCs w:val="24"/>
+        </w:rPr>
+        <w:t>ame</w:t>
+      </w:r>
+      <w:r>
+        <w:rPr>
+          <w:rFonts w:ascii="Times New Roman" w:hAnsi="Times New Roman" w:cs="Times New Roman"/>
+          <w:noProof/>
+          <w:sz w:val="24"/>
+          <w:szCs w:val="24"/>
+        </w:rPr>
+        <w:t xml:space="preserve"> loading</w:t>
+      </w:r>
+    </w:p>
+    <w:p>
+      <w:pPr>
+        <w:jc w:val="both"/>
+        <w:rPr>
+          <w:rFonts w:ascii="Times New Roman" w:hAnsi="Times New Roman" w:cs="Times New Roman"/>
+          <w:noProof/>
+          <w:sz w:val="24"/>
+          <w:szCs w:val="24"/>
+        </w:rPr>
+      </w:pPr>
+      <w:r>
+        <w:rPr>
+          <w:rFonts w:ascii="Times New Roman" w:hAnsi="Times New Roman" w:cs="Times New Roman"/>
+          <w:noProof/>
+          <w:sz w:val="24"/>
+          <w:szCs w:val="24"/>
+        </w:rPr>
+        <w:t>Giao diện khi game được mở lên</w:t>
+      </w:r>
+    </w:p>
+    <w:p>
+      <w:pPr>
+        <w:jc w:val="both"/>
+        <w:rPr>
+          <w:rFonts w:ascii="Times New Roman" w:hAnsi="Times New Roman" w:cs="Times New Roman"/>
+          <w:noProof/>
+          <w:sz w:val="24"/>
+          <w:szCs w:val="24"/>
+        </w:rPr>
+      </w:pPr>
+      <w:r>
+        <w:rPr>
+          <w:rFonts w:ascii="Times New Roman" w:hAnsi="Times New Roman" w:cs="Times New Roman"/>
+          <w:noProof/>
+          <w:sz w:val="24"/>
+          <w:szCs w:val="24"/>
+        </w:rPr>
+        <w:drawing>
+          <wp:inline distT="0" distB="0" distL="0" distR="0" wp14:anchorId="06A8F57E" wp14:editId="27E54C0D">
+            <wp:extent cx="1756800" cy="3121200"/>
+            <wp:effectExtent l="0" t="0" r="0" b="3175"/>
+            <wp:docPr id="16" name="Picture 16"/>
+            <wp:cNvGraphicFramePr>
+              <a:graphicFrameLocks xmlns:a="http://schemas.openxmlformats.org/drawingml/2006/main" noChangeAspect="1"/>
+            </wp:cNvGraphicFramePr>
+            <a:graphic xmlns:a="http://schemas.openxmlformats.org/drawingml/2006/main">
+              <a:graphicData uri="http://schemas.openxmlformats.org/drawingml/2006/picture">
+                <pic:pic xmlns:pic="http://schemas.openxmlformats.org/drawingml/2006/picture">
+                  <pic:nvPicPr>
+                    <pic:cNvPr id="16" name="1_menu-name_720 (1).jpg"/>
+                    <pic:cNvPicPr/>
+                  </pic:nvPicPr>
+                  <pic:blipFill>
+                    <a:blip r:embed="rId14" cstate="print">
+                      <a:extLst>
+                        <a:ext uri="{28A0092B-C50C-407E-A947-70E740481C1C}">
+                          <a14:useLocalDpi xmlns:a14="http://schemas.microsoft.com/office/drawing/2010/main" val="0"/>
+                        </a:ext>
+                      </a:extLst>
+                    </a:blip>
+                    <a:stretch>
+                      <a:fillRect/>
+                    </a:stretch>
+                  </pic:blipFill>
+                  <pic:spPr>
+                    <a:xfrm>
+                      <a:off x="0" y="0"/>
+                      <a:ext cx="1756800" cy="3121200"/>
+                    </a:xfrm>
+                    <a:prstGeom prst="rect">
+                      <a:avLst/>
+                    </a:prstGeom>
+                  </pic:spPr>
+                </pic:pic>
+              </a:graphicData>
+            </a:graphic>
+          </wp:inline>
+        </w:drawing>
+      </w:r>
+    </w:p>
+    <w:p>
+      <w:pPr>
+        <w:jc w:val="both"/>
+        <w:rPr>
+          <w:rFonts w:ascii="Times New Roman" w:hAnsi="Times New Roman" w:cs="Times New Roman"/>
+          <w:noProof/>
+          <w:sz w:val="24"/>
+          <w:szCs w:val="24"/>
+        </w:rPr>
+      </w:pPr>
+    </w:p>
+    <w:p>
+      <w:pPr>
+        <w:pStyle w:val="ListParagraph"/>
+        <w:numPr>
+          <w:ilvl w:val="1"/>
+          <w:numId w:val="1"/>
+        </w:numPr>
+        <w:jc w:val="both"/>
+        <w:rPr>
+          <w:rFonts w:ascii="Times New Roman" w:hAnsi="Times New Roman" w:cs="Times New Roman"/>
+          <w:noProof/>
+          <w:sz w:val="24"/>
+          <w:szCs w:val="24"/>
+        </w:rPr>
+      </w:pPr>
+      <w:r>
+        <w:rPr>
+          <w:rFonts w:ascii="Times New Roman" w:hAnsi="Times New Roman" w:cs="Times New Roman"/>
+          <w:noProof/>
+          <w:sz w:val="24"/>
+          <w:szCs w:val="24"/>
+        </w:rPr>
+        <w:t>Menu</w:t>
+      </w:r>
+    </w:p>
+    <w:p>
+      <w:pPr>
+        <w:jc w:val="both"/>
+        <w:rPr>
+          <w:rFonts w:ascii="Times New Roman" w:hAnsi="Times New Roman" w:cs="Times New Roman"/>
+          <w:noProof/>
+          <w:sz w:val="24"/>
+          <w:szCs w:val="24"/>
+        </w:rPr>
+      </w:pPr>
+      <w:r>
+        <w:rPr>
+          <w:rFonts w:ascii="Times New Roman" w:hAnsi="Times New Roman" w:cs="Times New Roman"/>
+          <w:noProof/>
+          <w:sz w:val="24"/>
+          <w:szCs w:val="24"/>
+        </w:rPr>
+        <w:t>Bao gồm các mục sau</w:t>
+      </w:r>
+    </w:p>
+    <w:p>
+      <w:pPr>
+        <w:jc w:val="both"/>
+        <w:rPr>
+          <w:rFonts w:ascii="Times New Roman" w:hAnsi="Times New Roman" w:cs="Times New Roman"/>
+          <w:noProof/>
+          <w:sz w:val="24"/>
+          <w:szCs w:val="24"/>
+        </w:rPr>
+      </w:pPr>
+      <w:r>
+        <w:rPr>
+          <w:rFonts w:ascii="Times New Roman" w:hAnsi="Times New Roman" w:cs="Times New Roman"/>
+          <w:noProof/>
+          <w:sz w:val="24"/>
+          <w:szCs w:val="24"/>
+        </w:rPr>
+        <w:t>+ Single Player</w:t>
+      </w:r>
+      <w:r>
+        <w:rPr>
+          <w:rFonts w:ascii="Times New Roman" w:hAnsi="Times New Roman" w:cs="Times New Roman"/>
+          <w:noProof/>
+          <w:sz w:val="24"/>
+          <w:szCs w:val="24"/>
+        </w:rPr>
+        <w:t xml:space="preserve"> : chơi chế độ đơn</w:t>
+      </w:r>
+    </w:p>
+    <w:p>
+      <w:pPr>
+        <w:jc w:val="both"/>
+        <w:rPr>
+          <w:rFonts w:ascii="Times New Roman" w:hAnsi="Times New Roman" w:cs="Times New Roman"/>
+          <w:noProof/>
+          <w:sz w:val="24"/>
+          <w:szCs w:val="24"/>
+        </w:rPr>
+      </w:pPr>
+      <w:r>
+        <w:rPr>
+          <w:rFonts w:ascii="Times New Roman" w:hAnsi="Times New Roman" w:cs="Times New Roman"/>
+          <w:noProof/>
+          <w:sz w:val="24"/>
+          <w:szCs w:val="24"/>
+        </w:rPr>
+        <w:t>+ Multiplayer</w:t>
+      </w:r>
+      <w:r>
+        <w:rPr>
+          <w:rFonts w:ascii="Times New Roman" w:hAnsi="Times New Roman" w:cs="Times New Roman"/>
+          <w:noProof/>
+          <w:sz w:val="24"/>
+          <w:szCs w:val="24"/>
+        </w:rPr>
+        <w:t xml:space="preserve"> : chơi chế độ nhiều người (tham gia giải đấu)</w:t>
+      </w:r>
+    </w:p>
+    <w:p>
+      <w:pPr>
+        <w:jc w:val="both"/>
+        <w:rPr>
+          <w:rFonts w:ascii="Times New Roman" w:hAnsi="Times New Roman" w:cs="Times New Roman"/>
+          <w:noProof/>
+          <w:sz w:val="24"/>
+          <w:szCs w:val="24"/>
+        </w:rPr>
+      </w:pPr>
+      <w:r>
+        <w:rPr>
+          <w:rFonts w:ascii="Times New Roman" w:hAnsi="Times New Roman" w:cs="Times New Roman"/>
+          <w:noProof/>
+          <w:sz w:val="24"/>
+          <w:szCs w:val="24"/>
+        </w:rPr>
+        <w:t>+ Storage : quản lí vật phẩm</w:t>
+      </w:r>
+    </w:p>
+    <w:p>
+      <w:pPr>
+        <w:jc w:val="both"/>
+        <w:rPr>
+          <w:rFonts w:ascii="Times New Roman" w:hAnsi="Times New Roman" w:cs="Times New Roman"/>
+          <w:noProof/>
+          <w:sz w:val="24"/>
+          <w:szCs w:val="24"/>
+        </w:rPr>
+      </w:pPr>
+      <w:r>
+        <w:rPr>
+          <w:rFonts w:ascii="Times New Roman" w:hAnsi="Times New Roman" w:cs="Times New Roman"/>
+          <w:noProof/>
+          <w:sz w:val="24"/>
+          <w:szCs w:val="24"/>
+        </w:rPr>
+        <w:t xml:space="preserve">+ </w:t>
+      </w:r>
+      <w:r>
+        <w:rPr>
+          <w:rFonts w:ascii="Times New Roman" w:hAnsi="Times New Roman" w:cs="Times New Roman"/>
+          <w:noProof/>
+          <w:sz w:val="24"/>
+          <w:szCs w:val="24"/>
+        </w:rPr>
+        <w:t>Shop</w:t>
+      </w:r>
+      <w:r>
+        <w:rPr>
+          <w:rFonts w:ascii="Times New Roman" w:hAnsi="Times New Roman" w:cs="Times New Roman"/>
+          <w:noProof/>
+          <w:sz w:val="24"/>
+          <w:szCs w:val="24"/>
+        </w:rPr>
+        <w:t xml:space="preserve"> : mua và trao đổi vật phẩm</w:t>
+      </w:r>
+    </w:p>
+    <w:p>
+      <w:pPr>
+        <w:jc w:val="both"/>
+        <w:rPr>
+          <w:rFonts w:ascii="Times New Roman" w:hAnsi="Times New Roman" w:cs="Times New Roman"/>
+          <w:noProof/>
+          <w:sz w:val="24"/>
+          <w:szCs w:val="24"/>
+        </w:rPr>
+      </w:pPr>
+      <w:r>
+        <w:rPr>
+          <w:rFonts w:ascii="Times New Roman" w:hAnsi="Times New Roman" w:cs="Times New Roman"/>
+          <w:noProof/>
+          <w:sz w:val="24"/>
+          <w:szCs w:val="24"/>
+        </w:rPr>
+        <w:t>+ Tutorial : xem hướng dẫn chơi</w:t>
+      </w:r>
+    </w:p>
+    <w:p>
+      <w:pPr>
+        <w:jc w:val="both"/>
+        <w:rPr>
+          <w:rFonts w:ascii="Times New Roman" w:hAnsi="Times New Roman" w:cs="Times New Roman"/>
+          <w:noProof/>
+          <w:sz w:val="24"/>
+          <w:szCs w:val="24"/>
+        </w:rPr>
+      </w:pPr>
+      <w:r>
+        <w:rPr>
+          <w:rFonts w:ascii="Times New Roman" w:hAnsi="Times New Roman" w:cs="Times New Roman"/>
+          <w:noProof/>
+          <w:sz w:val="24"/>
+          <w:szCs w:val="24"/>
+        </w:rPr>
+        <w:t xml:space="preserve">+ </w:t>
+      </w:r>
+      <w:r>
+        <w:rPr>
+          <w:rFonts w:ascii="Times New Roman" w:hAnsi="Times New Roman" w:cs="Times New Roman"/>
+          <w:noProof/>
+          <w:sz w:val="24"/>
+          <w:szCs w:val="24"/>
+        </w:rPr>
+        <w:t>Exit</w:t>
+      </w:r>
+      <w:r>
+        <w:rPr>
+          <w:rFonts w:ascii="Times New Roman" w:hAnsi="Times New Roman" w:cs="Times New Roman"/>
+          <w:noProof/>
+          <w:sz w:val="24"/>
+          <w:szCs w:val="24"/>
+        </w:rPr>
+        <w:t xml:space="preserve"> : thoát khỏi trò chơi</w:t>
+      </w:r>
+    </w:p>
+    <w:p>
+      <w:pPr>
+        <w:jc w:val="both"/>
+        <w:rPr>
+          <w:rFonts w:ascii="Times New Roman" w:hAnsi="Times New Roman" w:cs="Times New Roman"/>
+          <w:noProof/>
+          <w:sz w:val="24"/>
+          <w:szCs w:val="24"/>
+        </w:rPr>
+      </w:pPr>
+    </w:p>
+    <w:p>
+      <w:pPr>
+        <w:pStyle w:val="ListParagraph"/>
+        <w:numPr>
+          <w:ilvl w:val="1"/>
+          <w:numId w:val="1"/>
+        </w:numPr>
+        <w:jc w:val="both"/>
+        <w:rPr>
+          <w:rFonts w:ascii="Times New Roman" w:hAnsi="Times New Roman" w:cs="Times New Roman"/>
+          <w:noProof/>
+          <w:sz w:val="24"/>
+          <w:szCs w:val="24"/>
+        </w:rPr>
+      </w:pPr>
+      <w:r>
+        <w:rPr>
+          <w:rFonts w:ascii="Times New Roman" w:hAnsi="Times New Roman" w:cs="Times New Roman"/>
+          <w:noProof/>
+          <w:sz w:val="24"/>
+          <w:szCs w:val="24"/>
+        </w:rPr>
+        <w:t>Gameplay</w:t>
+      </w:r>
+    </w:p>
+    <w:p>
+      <w:pPr>
+        <w:jc w:val="both"/>
+        <w:rPr>
+          <w:rFonts w:ascii="Times New Roman" w:hAnsi="Times New Roman" w:cs="Times New Roman"/>
+          <w:noProof/>
+          <w:sz w:val="24"/>
+          <w:szCs w:val="24"/>
+        </w:rPr>
+      </w:pPr>
+      <w:r>
+        <w:rPr>
+          <w:rFonts w:ascii="Times New Roman" w:hAnsi="Times New Roman" w:cs="Times New Roman"/>
+          <w:noProof/>
+          <w:sz w:val="24"/>
+          <w:szCs w:val="24"/>
+        </w:rPr>
+        <w:t>Ví dụ : người chơi đang ở màn 12</w:t>
+      </w:r>
+    </w:p>
+    <w:p>
+      <w:pPr>
+        <w:jc w:val="both"/>
+        <w:rPr>
+          <w:rFonts w:ascii="Times New Roman" w:hAnsi="Times New Roman" w:cs="Times New Roman"/>
+          <w:noProof/>
+          <w:sz w:val="24"/>
+          <w:szCs w:val="24"/>
+        </w:rPr>
+      </w:pPr>
+      <w:r>
+        <w:rPr>
+          <w:rFonts w:ascii="Times New Roman" w:hAnsi="Times New Roman" w:cs="Times New Roman"/>
+          <w:noProof/>
+          <w:sz w:val="24"/>
+          <w:szCs w:val="24"/>
+        </w:rPr>
+        <w:drawing>
+          <wp:inline distT="0" distB="0" distL="0" distR="0" wp14:anchorId="53E28EB5" wp14:editId="6CE65BAE">
+            <wp:extent cx="1755648" cy="3121152"/>
+            <wp:effectExtent l="0" t="0" r="0" b="3175"/>
+            <wp:docPr id="17" name="Picture 17"/>
+            <wp:cNvGraphicFramePr>
+              <a:graphicFrameLocks xmlns:a="http://schemas.openxmlformats.org/drawingml/2006/main" noChangeAspect="1"/>
+            </wp:cNvGraphicFramePr>
+            <a:graphic xmlns:a="http://schemas.openxmlformats.org/drawingml/2006/main">
+              <a:graphicData uri="http://schemas.openxmlformats.org/drawingml/2006/picture">
+                <pic:pic xmlns:pic="http://schemas.openxmlformats.org/drawingml/2006/picture">
+                  <pic:nvPicPr>
+                    <pic:cNvPr id="17" name="5_game-play_1024.jpg"/>
+                    <pic:cNvPicPr/>
+                  </pic:nvPicPr>
+                  <pic:blipFill>
+                    <a:blip r:embed="rId15" cstate="print">
+                      <a:extLst>
+                        <a:ext uri="{28A0092B-C50C-407E-A947-70E740481C1C}">
+                          <a14:useLocalDpi xmlns:a14="http://schemas.microsoft.com/office/drawing/2010/main" val="0"/>
+                        </a:ext>
+                      </a:extLst>
+                    </a:blip>
+                    <a:stretch>
+                      <a:fillRect/>
+                    </a:stretch>
+                  </pic:blipFill>
+                  <pic:spPr>
+                    <a:xfrm>
+                      <a:off x="0" y="0"/>
+                      <a:ext cx="1755648" cy="3121152"/>
+                    </a:xfrm>
+                    <a:prstGeom prst="rect">
+                      <a:avLst/>
+                    </a:prstGeom>
+                  </pic:spPr>
+                </pic:pic>
+              </a:graphicData>
+            </a:graphic>
+          </wp:inline>
+        </w:drawing>
+      </w:r>
+      <w:r>
+        <w:rPr>
+          <w:rFonts w:ascii="Times New Roman" w:hAnsi="Times New Roman" w:cs="Times New Roman"/>
+          <w:noProof/>
+          <w:sz w:val="24"/>
+          <w:szCs w:val="24"/>
+        </w:rPr>
+        <w:drawing>
+          <wp:inline distT="0" distB="0" distL="0" distR="0" wp14:anchorId="55390326" wp14:editId="74371857">
+            <wp:extent cx="1755648" cy="3121152"/>
+            <wp:effectExtent l="0" t="0" r="0" b="3175"/>
+            <wp:docPr id="18" name="Picture 18"/>
+            <wp:cNvGraphicFramePr>
+              <a:graphicFrameLocks xmlns:a="http://schemas.openxmlformats.org/drawingml/2006/main" noChangeAspect="1"/>
+            </wp:cNvGraphicFramePr>
+            <a:graphic xmlns:a="http://schemas.openxmlformats.org/drawingml/2006/main">
+              <a:graphicData uri="http://schemas.openxmlformats.org/drawingml/2006/picture">
+                <pic:pic xmlns:pic="http://schemas.openxmlformats.org/drawingml/2006/picture">
+                  <pic:nvPicPr>
+                    <pic:cNvPr id="18" name="5_game-play_1_-_pattern_sample_1024.jpg"/>
+                    <pic:cNvPicPr/>
+                  </pic:nvPicPr>
+                  <pic:blipFill>
+                    <a:blip r:embed="rId12" cstate="print">
+                      <a:extLst>
+                        <a:ext uri="{28A0092B-C50C-407E-A947-70E740481C1C}">
+                          <a14:useLocalDpi xmlns:a14="http://schemas.microsoft.com/office/drawing/2010/main" val="0"/>
+                        </a:ext>
+                      </a:extLst>
+                    </a:blip>
+                    <a:stretch>
+                      <a:fillRect/>
+                    </a:stretch>
+                  </pic:blipFill>
+                  <pic:spPr>
+                    <a:xfrm>
+                      <a:off x="0" y="0"/>
+                      <a:ext cx="1755648" cy="3121152"/>
+                    </a:xfrm>
+                    <a:prstGeom prst="rect">
+                      <a:avLst/>
+                    </a:prstGeom>
+                  </pic:spPr>
+                </pic:pic>
+              </a:graphicData>
+            </a:graphic>
+          </wp:inline>
+        </w:drawing>
       </w:r>
     </w:p>
     <w:sectPr>
@@ -9562,4 +10277,16 @@
     </a:ext>
   </a:extLst>
 </a:theme>
+</file>
+
+<file path=customXml/item1.xml><?xml version="1.0" encoding="utf-8"?>
+<b:Sources xmlns:b="http://schemas.openxmlformats.org/officeDocument/2006/bibliography" xmlns="http://schemas.openxmlformats.org/officeDocument/2006/bibliography" SelectedStyle="\APASixthEditionOfficeOnline.xsl" StyleName="APA" Version="6"/>
+</file>
+
+<file path=customXml/itemProps1.xml><?xml version="1.0" encoding="utf-8"?>
+<ds:datastoreItem xmlns:ds="http://schemas.openxmlformats.org/officeDocument/2006/customXml" ds:itemID="{864EB3B8-176A-4F42-B580-1FD0F7149EF1}">
+  <ds:schemaRefs>
+    <ds:schemaRef ds:uri="http://schemas.openxmlformats.org/officeDocument/2006/bibliography"/>
+  </ds:schemaRefs>
+</ds:datastoreItem>
 </file>
</xml_diff>